<commit_message>
standardization plus minor interview improvements
</commit_message>
<xml_diff>
--- a/docassemble/AskDebtCollectorStopContact/data/templates/stop_debt_collector_contact.docx
+++ b/docassemble/AskDebtCollectorStopContact/data/templates/stop_debt_collector_contact.docx
@@ -1,6 +1,6 @@
 
 <file path=word/document.xml><?xml version="1.0" encoding="utf-8"?>
-<w:document xmlns:wpc="http://schemas.microsoft.com/office/word/2010/wordprocessingCanvas" xmlns:cx="http://schemas.microsoft.com/office/drawing/2014/chartex" xmlns:cx1="http://schemas.microsoft.com/office/drawing/2015/9/8/chartex" xmlns:cx2="http://schemas.microsoft.com/office/drawing/2015/10/21/chartex" xmlns:cx3="http://schemas.microsoft.com/office/drawing/2016/5/9/chartex" xmlns:cx4="http://schemas.microsoft.com/office/drawing/2016/5/10/chartex" xmlns:cx5="http://schemas.microsoft.com/office/drawing/2016/5/11/chartex" xmlns:cx6="http://schemas.microsoft.com/office/drawing/2016/5/12/chartex" xmlns:cx7="http://schemas.microsoft.com/office/drawing/2016/5/13/chartex" xmlns:cx8="http://schemas.microsoft.com/office/drawing/2016/5/14/chartex" xmlns:mc="http://schemas.openxmlformats.org/markup-compatibility/2006" xmlns:aink="http://schemas.microsoft.com/office/drawing/2016/ink" xmlns:am3d="http://schemas.microsoft.com/office/drawing/2017/model3d" xmlns:o="urn:schemas-microsoft-com:office:office" xmlns:r="http://schemas.openxmlformats.org/officeDocument/2006/relationships" xmlns:m="http://schemas.openxmlformats.org/officeDocument/2006/math" xmlns:v="urn:schemas-microsoft-com:vml" xmlns:wp14="http://schemas.microsoft.com/office/word/2010/wordprocessingDrawing" xmlns:wp="http://schemas.openxmlformats.org/drawingml/2006/wordprocessingDrawing" xmlns:w10="urn:schemas-microsoft-com:office:word" xmlns:w="http://schemas.openxmlformats.org/wordprocessingml/2006/main" xmlns:w14="http://schemas.microsoft.com/office/word/2010/wordml" xmlns:w15="http://schemas.microsoft.com/office/word/2012/wordml" xmlns:w16cex="http://schemas.microsoft.com/office/word/2018/wordml/cex" xmlns:w16cid="http://schemas.microsoft.com/office/word/2016/wordml/cid" xmlns:w16="http://schemas.microsoft.com/office/word/2018/wordml" xmlns:w16se="http://schemas.microsoft.com/office/word/2015/wordml/symex" xmlns:wpg="http://schemas.microsoft.com/office/word/2010/wordprocessingGroup" xmlns:wpi="http://schemas.microsoft.com/office/word/2010/wordprocessingInk" xmlns:wne="http://schemas.microsoft.com/office/word/2006/wordml" xmlns:wps="http://schemas.microsoft.com/office/word/2010/wordprocessingShape" mc:Ignorable="w14 w15 w16se w16cid w16 w16cex wp14">
+<w:document xmlns:wpc="http://schemas.microsoft.com/office/word/2010/wordprocessingCanvas" xmlns:cx="http://schemas.microsoft.com/office/drawing/2014/chartex" xmlns:cx1="http://schemas.microsoft.com/office/drawing/2015/9/8/chartex" xmlns:cx2="http://schemas.microsoft.com/office/drawing/2015/10/21/chartex" xmlns:cx3="http://schemas.microsoft.com/office/drawing/2016/5/9/chartex" xmlns:cx4="http://schemas.microsoft.com/office/drawing/2016/5/10/chartex" xmlns:cx5="http://schemas.microsoft.com/office/drawing/2016/5/11/chartex" xmlns:cx6="http://schemas.microsoft.com/office/drawing/2016/5/12/chartex" xmlns:cx7="http://schemas.microsoft.com/office/drawing/2016/5/13/chartex" xmlns:cx8="http://schemas.microsoft.com/office/drawing/2016/5/14/chartex" xmlns:mc="http://schemas.openxmlformats.org/markup-compatibility/2006" xmlns:aink="http://schemas.microsoft.com/office/drawing/2016/ink" xmlns:am3d="http://schemas.microsoft.com/office/drawing/2017/model3d" xmlns:o="urn:schemas-microsoft-com:office:office" xmlns:oel="http://schemas.microsoft.com/office/2019/extlst" xmlns:r="http://schemas.openxmlformats.org/officeDocument/2006/relationships" xmlns:m="http://schemas.openxmlformats.org/officeDocument/2006/math" xmlns:v="urn:schemas-microsoft-com:vml" xmlns:wp14="http://schemas.microsoft.com/office/word/2010/wordprocessingDrawing" xmlns:wp="http://schemas.openxmlformats.org/drawingml/2006/wordprocessingDrawing" xmlns:w10="urn:schemas-microsoft-com:office:word" xmlns:w="http://schemas.openxmlformats.org/wordprocessingml/2006/main" xmlns:w14="http://schemas.microsoft.com/office/word/2010/wordml" xmlns:w15="http://schemas.microsoft.com/office/word/2012/wordml" xmlns:w16cex="http://schemas.microsoft.com/office/word/2018/wordml/cex" xmlns:w16cid="http://schemas.microsoft.com/office/word/2016/wordml/cid" xmlns:w16="http://schemas.microsoft.com/office/word/2018/wordml" xmlns:w16sdtdh="http://schemas.microsoft.com/office/word/2020/wordml/sdtdatahash" xmlns:w16se="http://schemas.microsoft.com/office/word/2015/wordml/symex" xmlns:wpg="http://schemas.microsoft.com/office/word/2010/wordprocessingGroup" xmlns:wpi="http://schemas.microsoft.com/office/word/2010/wordprocessingInk" xmlns:wne="http://schemas.microsoft.com/office/word/2006/wordml" xmlns:wps="http://schemas.microsoft.com/office/word/2010/wordprocessingShape" mc:Ignorable="w14 w15 w16se w16cid w16 w16cex w16sdtdh wp14">
   <w:body>
     <w:p>
       <w:pPr>
@@ -27,43 +27,77 @@
           <w:szCs w:val="24"/>
         </w:rPr>
       </w:pPr>
-      <w:r>
-        <w:rPr>
-          <w:sz w:val="24"/>
-          <w:szCs w:val="24"/>
-        </w:rPr>
-        <w:t>{{ letter_date }}</w:t>
-      </w:r>
-    </w:p>
-    <w:p>
-      <w:pPr>
-        <w:rPr>
-          <w:sz w:val="24"/>
-          <w:szCs w:val="24"/>
-        </w:rPr>
-      </w:pPr>
-    </w:p>
-    <w:p>
-      <w:pPr>
-        <w:rPr>
-          <w:sz w:val="24"/>
-          <w:szCs w:val="24"/>
-        </w:rPr>
-      </w:pPr>
-    </w:p>
-    <w:p>
-      <w:pPr>
-        <w:rPr>
-          <w:sz w:val="24"/>
-          <w:szCs w:val="24"/>
-        </w:rPr>
-      </w:pPr>
-      <w:r>
-        <w:rPr>
-          <w:sz w:val="24"/>
-          <w:szCs w:val="24"/>
-        </w:rPr>
-        <w:t>{{ user</w:t>
+      <w:proofErr w:type="gramStart"/>
+      <w:r>
+        <w:rPr>
+          <w:sz w:val="24"/>
+          <w:szCs w:val="24"/>
+        </w:rPr>
+        <w:t xml:space="preserve">{{ </w:t>
+      </w:r>
+      <w:proofErr w:type="spellStart"/>
+      <w:r>
+        <w:rPr>
+          <w:sz w:val="24"/>
+          <w:szCs w:val="24"/>
+        </w:rPr>
+        <w:t>letter</w:t>
+      </w:r>
+      <w:proofErr w:type="gramEnd"/>
+      <w:r>
+        <w:rPr>
+          <w:sz w:val="24"/>
+          <w:szCs w:val="24"/>
+        </w:rPr>
+        <w:t>_date</w:t>
+      </w:r>
+      <w:proofErr w:type="spellEnd"/>
+      <w:r>
+        <w:rPr>
+          <w:sz w:val="24"/>
+          <w:szCs w:val="24"/>
+        </w:rPr>
+        <w:t xml:space="preserve"> }}</w:t>
+      </w:r>
+    </w:p>
+    <w:p>
+      <w:pPr>
+        <w:rPr>
+          <w:sz w:val="24"/>
+          <w:szCs w:val="24"/>
+        </w:rPr>
+      </w:pPr>
+    </w:p>
+    <w:p>
+      <w:pPr>
+        <w:rPr>
+          <w:sz w:val="24"/>
+          <w:szCs w:val="24"/>
+        </w:rPr>
+      </w:pPr>
+    </w:p>
+    <w:p>
+      <w:pPr>
+        <w:rPr>
+          <w:sz w:val="24"/>
+          <w:szCs w:val="24"/>
+        </w:rPr>
+      </w:pPr>
+      <w:proofErr w:type="gramStart"/>
+      <w:r>
+        <w:rPr>
+          <w:sz w:val="24"/>
+          <w:szCs w:val="24"/>
+        </w:rPr>
+        <w:t xml:space="preserve">{{ </w:t>
+      </w:r>
+      <w:proofErr w:type="spellStart"/>
+      <w:r>
+        <w:rPr>
+          <w:sz w:val="24"/>
+          <w:szCs w:val="24"/>
+        </w:rPr>
+        <w:t>user</w:t>
       </w:r>
       <w:r>
         <w:rPr>
@@ -72,12 +106,21 @@
         </w:rPr>
         <w:t>.name</w:t>
       </w:r>
-      <w:r>
-        <w:rPr>
-          <w:sz w:val="24"/>
-          <w:szCs w:val="24"/>
-        </w:rPr>
-        <w:t>.full(middle="full")</w:t>
+      <w:proofErr w:type="gramEnd"/>
+      <w:r>
+        <w:rPr>
+          <w:sz w:val="24"/>
+          <w:szCs w:val="24"/>
+        </w:rPr>
+        <w:t>.full</w:t>
+      </w:r>
+      <w:proofErr w:type="spellEnd"/>
+      <w:r>
+        <w:rPr>
+          <w:sz w:val="24"/>
+          <w:szCs w:val="24"/>
+        </w:rPr>
+        <w:t>(middle="full")</w:t>
       </w:r>
       <w:r>
         <w:rPr>
@@ -94,37 +137,124 @@
           <w:szCs w:val="24"/>
         </w:rPr>
       </w:pPr>
-      <w:r>
-        <w:rPr>
-          <w:sz w:val="24"/>
-          <w:szCs w:val="24"/>
-        </w:rPr>
-        <w:t>{{ user.address }}</w:t>
-      </w:r>
-    </w:p>
-    <w:p>
-      <w:pPr>
-        <w:rPr>
-          <w:sz w:val="24"/>
-          <w:szCs w:val="24"/>
-        </w:rPr>
-      </w:pPr>
-    </w:p>
-    <w:p>
-      <w:pPr>
-        <w:rPr>
-          <w:sz w:val="24"/>
-          <w:szCs w:val="24"/>
-        </w:rPr>
-      </w:pPr>
-    </w:p>
-    <w:p>
-      <w:pPr>
-        <w:rPr>
-          <w:sz w:val="24"/>
-          <w:szCs w:val="24"/>
-        </w:rPr>
-      </w:pPr>
+      <w:proofErr w:type="gramStart"/>
+      <w:r>
+        <w:rPr>
+          <w:sz w:val="24"/>
+          <w:szCs w:val="24"/>
+        </w:rPr>
+        <w:t xml:space="preserve">{{ </w:t>
+      </w:r>
+      <w:proofErr w:type="spellStart"/>
+      <w:r>
+        <w:rPr>
+          <w:sz w:val="24"/>
+          <w:szCs w:val="24"/>
+        </w:rPr>
+        <w:t>user</w:t>
+      </w:r>
+      <w:proofErr w:type="gramEnd"/>
+      <w:r>
+        <w:rPr>
+          <w:sz w:val="24"/>
+          <w:szCs w:val="24"/>
+        </w:rPr>
+        <w:t>.address</w:t>
+      </w:r>
+      <w:r>
+        <w:rPr>
+          <w:sz w:val="24"/>
+          <w:szCs w:val="24"/>
+        </w:rPr>
+        <w:t>.line_one</w:t>
+      </w:r>
+      <w:proofErr w:type="spellEnd"/>
+      <w:r>
+        <w:rPr>
+          <w:sz w:val="24"/>
+          <w:szCs w:val="24"/>
+        </w:rPr>
+        <w:t>(bare=True)</w:t>
+      </w:r>
+      <w:r>
+        <w:rPr>
+          <w:sz w:val="24"/>
+          <w:szCs w:val="24"/>
+        </w:rPr>
+        <w:t xml:space="preserve"> }}</w:t>
+      </w:r>
+    </w:p>
+    <w:p>
+      <w:pPr>
+        <w:rPr>
+          <w:sz w:val="24"/>
+          <w:szCs w:val="24"/>
+        </w:rPr>
+      </w:pPr>
+      <w:proofErr w:type="gramStart"/>
+      <w:r>
+        <w:rPr>
+          <w:sz w:val="24"/>
+          <w:szCs w:val="24"/>
+        </w:rPr>
+        <w:t xml:space="preserve">{{ </w:t>
+      </w:r>
+      <w:proofErr w:type="spellStart"/>
+      <w:r>
+        <w:rPr>
+          <w:sz w:val="24"/>
+          <w:szCs w:val="24"/>
+        </w:rPr>
+        <w:t>user</w:t>
+      </w:r>
+      <w:proofErr w:type="gramEnd"/>
+      <w:r>
+        <w:rPr>
+          <w:sz w:val="24"/>
+          <w:szCs w:val="24"/>
+        </w:rPr>
+        <w:t>.address.line_two</w:t>
+      </w:r>
+      <w:proofErr w:type="spellEnd"/>
+      <w:r>
+        <w:rPr>
+          <w:sz w:val="24"/>
+          <w:szCs w:val="24"/>
+        </w:rPr>
+        <w:t>()</w:t>
+      </w:r>
+      <w:r>
+        <w:rPr>
+          <w:sz w:val="24"/>
+          <w:szCs w:val="24"/>
+        </w:rPr>
+        <w:t xml:space="preserve"> }}</w:t>
+      </w:r>
+    </w:p>
+    <w:p>
+      <w:pPr>
+        <w:rPr>
+          <w:sz w:val="24"/>
+          <w:szCs w:val="24"/>
+        </w:rPr>
+      </w:pPr>
+    </w:p>
+    <w:p>
+      <w:pPr>
+        <w:rPr>
+          <w:sz w:val="24"/>
+          <w:szCs w:val="24"/>
+        </w:rPr>
+      </w:pPr>
+    </w:p>
+    <w:p>
+      <w:pPr>
+        <w:rPr>
+          <w:sz w:val="24"/>
+          <w:szCs w:val="24"/>
+        </w:rPr>
+      </w:pPr>
+      <w:proofErr w:type="gramStart"/>
       <w:r>
         <w:rPr>
           <w:sz w:val="24"/>
@@ -139,6 +269,7 @@
         </w:rPr>
         <w:t>.name</w:t>
       </w:r>
+      <w:proofErr w:type="gramEnd"/>
       <w:r>
         <w:rPr>
           <w:sz w:val="24"/>
@@ -154,13 +285,279 @@
           <w:szCs w:val="24"/>
         </w:rPr>
       </w:pPr>
-      <w:r>
-        <w:rPr>
-          <w:sz w:val="24"/>
-          <w:szCs w:val="24"/>
-        </w:rPr>
-        <w:t>{{ debt_collector</w:t>
-      </w:r>
+      <w:proofErr w:type="gramStart"/>
+      <w:r>
+        <w:rPr>
+          <w:sz w:val="24"/>
+          <w:szCs w:val="24"/>
+        </w:rPr>
+        <w:t xml:space="preserve">{{ </w:t>
+      </w:r>
+      <w:proofErr w:type="spellStart"/>
+      <w:r>
+        <w:rPr>
+          <w:sz w:val="24"/>
+          <w:szCs w:val="24"/>
+        </w:rPr>
+        <w:t>debt</w:t>
+      </w:r>
+      <w:proofErr w:type="gramEnd"/>
+      <w:r>
+        <w:rPr>
+          <w:sz w:val="24"/>
+          <w:szCs w:val="24"/>
+        </w:rPr>
+        <w:t>_collector</w:t>
+      </w:r>
+      <w:r>
+        <w:rPr>
+          <w:sz w:val="24"/>
+          <w:szCs w:val="24"/>
+        </w:rPr>
+        <w:t>.address</w:t>
+      </w:r>
+      <w:r>
+        <w:rPr>
+          <w:sz w:val="24"/>
+          <w:szCs w:val="24"/>
+        </w:rPr>
+        <w:t>.line_one</w:t>
+      </w:r>
+      <w:proofErr w:type="spellEnd"/>
+      <w:r>
+        <w:rPr>
+          <w:sz w:val="24"/>
+          <w:szCs w:val="24"/>
+        </w:rPr>
+        <w:t>(bare=True)</w:t>
+      </w:r>
+      <w:r>
+        <w:rPr>
+          <w:sz w:val="24"/>
+          <w:szCs w:val="24"/>
+        </w:rPr>
+        <w:t xml:space="preserve"> }}</w:t>
+      </w:r>
+    </w:p>
+    <w:p>
+      <w:pPr>
+        <w:rPr>
+          <w:sz w:val="24"/>
+          <w:szCs w:val="24"/>
+        </w:rPr>
+      </w:pPr>
+      <w:proofErr w:type="gramStart"/>
+      <w:r>
+        <w:rPr>
+          <w:sz w:val="24"/>
+          <w:szCs w:val="24"/>
+        </w:rPr>
+        <w:t xml:space="preserve">{{ </w:t>
+      </w:r>
+      <w:proofErr w:type="spellStart"/>
+      <w:r>
+        <w:rPr>
+          <w:sz w:val="24"/>
+          <w:szCs w:val="24"/>
+        </w:rPr>
+        <w:t>debt</w:t>
+      </w:r>
+      <w:proofErr w:type="gramEnd"/>
+      <w:r>
+        <w:rPr>
+          <w:sz w:val="24"/>
+          <w:szCs w:val="24"/>
+        </w:rPr>
+        <w:t>_collector</w:t>
+      </w:r>
+      <w:r>
+        <w:rPr>
+          <w:sz w:val="24"/>
+          <w:szCs w:val="24"/>
+        </w:rPr>
+        <w:t>.address.line_two</w:t>
+      </w:r>
+      <w:proofErr w:type="spellEnd"/>
+      <w:r>
+        <w:rPr>
+          <w:sz w:val="24"/>
+          <w:szCs w:val="24"/>
+        </w:rPr>
+        <w:t>()</w:t>
+      </w:r>
+      <w:r>
+        <w:rPr>
+          <w:sz w:val="24"/>
+          <w:szCs w:val="24"/>
+        </w:rPr>
+        <w:t xml:space="preserve"> }}</w:t>
+      </w:r>
+    </w:p>
+    <w:p>
+      <w:pPr>
+        <w:rPr>
+          <w:sz w:val="24"/>
+          <w:szCs w:val="24"/>
+        </w:rPr>
+      </w:pPr>
+    </w:p>
+    <w:p>
+      <w:pPr>
+        <w:rPr>
+          <w:sz w:val="24"/>
+          <w:szCs w:val="24"/>
+        </w:rPr>
+      </w:pPr>
+      <w:r>
+        <w:rPr>
+          <w:sz w:val="24"/>
+          <w:szCs w:val="24"/>
+        </w:rPr>
+        <w:tab/>
+        <w:t xml:space="preserve">RE: Account Number: </w:t>
+      </w:r>
+      <w:proofErr w:type="gramStart"/>
+      <w:r>
+        <w:rPr>
+          <w:sz w:val="24"/>
+          <w:szCs w:val="24"/>
+        </w:rPr>
+        <w:t xml:space="preserve">{{ </w:t>
+      </w:r>
+      <w:proofErr w:type="spellStart"/>
+      <w:r>
+        <w:rPr>
+          <w:sz w:val="24"/>
+          <w:szCs w:val="24"/>
+        </w:rPr>
+        <w:t>account</w:t>
+      </w:r>
+      <w:proofErr w:type="gramEnd"/>
+      <w:r>
+        <w:rPr>
+          <w:sz w:val="24"/>
+          <w:szCs w:val="24"/>
+        </w:rPr>
+        <w:t>_number</w:t>
+      </w:r>
+      <w:proofErr w:type="spellEnd"/>
+      <w:r>
+        <w:rPr>
+          <w:sz w:val="24"/>
+          <w:szCs w:val="24"/>
+        </w:rPr>
+        <w:t xml:space="preserve"> }}</w:t>
+      </w:r>
+    </w:p>
+    <w:p>
+      <w:pPr>
+        <w:rPr>
+          <w:sz w:val="24"/>
+          <w:szCs w:val="24"/>
+        </w:rPr>
+      </w:pPr>
+    </w:p>
+    <w:p>
+      <w:pPr>
+        <w:rPr>
+          <w:sz w:val="24"/>
+          <w:szCs w:val="24"/>
+        </w:rPr>
+      </w:pPr>
+      <w:r>
+        <w:rPr>
+          <w:sz w:val="24"/>
+          <w:szCs w:val="24"/>
+        </w:rPr>
+        <w:t>Dear Madam or Sir:</w:t>
+      </w:r>
+    </w:p>
+    <w:p>
+      <w:pPr>
+        <w:rPr>
+          <w:sz w:val="24"/>
+          <w:szCs w:val="24"/>
+        </w:rPr>
+      </w:pPr>
+    </w:p>
+    <w:p>
+      <w:pPr>
+        <w:rPr>
+          <w:sz w:val="24"/>
+          <w:szCs w:val="24"/>
+        </w:rPr>
+      </w:pPr>
+      <w:r>
+        <w:rPr>
+          <w:sz w:val="24"/>
+          <w:szCs w:val="24"/>
+        </w:rPr>
+        <w:t xml:space="preserve">Please stop contacting me regarding account number </w:t>
+      </w:r>
+      <w:proofErr w:type="gramStart"/>
+      <w:r>
+        <w:rPr>
+          <w:sz w:val="24"/>
+          <w:szCs w:val="24"/>
+        </w:rPr>
+        <w:t xml:space="preserve">{{ </w:t>
+      </w:r>
+      <w:proofErr w:type="spellStart"/>
+      <w:r>
+        <w:rPr>
+          <w:sz w:val="24"/>
+          <w:szCs w:val="24"/>
+        </w:rPr>
+        <w:t>account</w:t>
+      </w:r>
+      <w:proofErr w:type="gramEnd"/>
+      <w:r>
+        <w:rPr>
+          <w:sz w:val="24"/>
+          <w:szCs w:val="24"/>
+        </w:rPr>
+        <w:t>_number</w:t>
+      </w:r>
+      <w:proofErr w:type="spellEnd"/>
+      <w:r>
+        <w:rPr>
+          <w:sz w:val="24"/>
+          <w:szCs w:val="24"/>
+        </w:rPr>
+        <w:t xml:space="preserve"> }} as required by the Fair Debt Collection Practices Act, 15 USC sec. 1692c(c).</w:t>
+      </w:r>
+    </w:p>
+    <w:p>
+      <w:pPr>
+        <w:rPr>
+          <w:sz w:val="24"/>
+          <w:szCs w:val="24"/>
+        </w:rPr>
+      </w:pPr>
+    </w:p>
+    <w:p>
+      <w:pPr>
+        <w:rPr>
+          <w:sz w:val="24"/>
+          <w:szCs w:val="24"/>
+        </w:rPr>
+      </w:pPr>
+      <w:r>
+        <w:rPr>
+          <w:sz w:val="24"/>
+          <w:szCs w:val="24"/>
+        </w:rPr>
+        <w:t xml:space="preserve">I am unable to make payments </w:t>
+      </w:r>
+      <w:proofErr w:type="gramStart"/>
+      <w:r>
+        <w:rPr>
+          <w:sz w:val="24"/>
+          <w:szCs w:val="24"/>
+        </w:rPr>
+        <w:t>at this time</w:t>
+      </w:r>
+      <w:proofErr w:type="gramEnd"/>
       <w:r>
         <w:rPr>
           <w:sz w:val="24"/>
@@ -168,106 +565,6 @@
         </w:rPr>
         <w:t>.</w:t>
       </w:r>
-      <w:r>
-        <w:rPr>
-          <w:sz w:val="24"/>
-          <w:szCs w:val="24"/>
-        </w:rPr>
-        <w:t>address }}</w:t>
-      </w:r>
-    </w:p>
-    <w:p>
-      <w:pPr>
-        <w:rPr>
-          <w:sz w:val="24"/>
-          <w:szCs w:val="24"/>
-        </w:rPr>
-      </w:pPr>
-    </w:p>
-    <w:p>
-      <w:pPr>
-        <w:rPr>
-          <w:sz w:val="24"/>
-          <w:szCs w:val="24"/>
-        </w:rPr>
-      </w:pPr>
-      <w:r>
-        <w:rPr>
-          <w:sz w:val="24"/>
-          <w:szCs w:val="24"/>
-        </w:rPr>
-        <w:tab/>
-        <w:t>RE: Account Number: {{ account_number }}</w:t>
-      </w:r>
-    </w:p>
-    <w:p>
-      <w:pPr>
-        <w:rPr>
-          <w:sz w:val="24"/>
-          <w:szCs w:val="24"/>
-        </w:rPr>
-      </w:pPr>
-    </w:p>
-    <w:p>
-      <w:pPr>
-        <w:rPr>
-          <w:sz w:val="24"/>
-          <w:szCs w:val="24"/>
-        </w:rPr>
-      </w:pPr>
-      <w:r>
-        <w:rPr>
-          <w:sz w:val="24"/>
-          <w:szCs w:val="24"/>
-        </w:rPr>
-        <w:t>Dear Madam or Sir:</w:t>
-      </w:r>
-    </w:p>
-    <w:p>
-      <w:pPr>
-        <w:rPr>
-          <w:sz w:val="24"/>
-          <w:szCs w:val="24"/>
-        </w:rPr>
-      </w:pPr>
-    </w:p>
-    <w:p>
-      <w:pPr>
-        <w:rPr>
-          <w:sz w:val="24"/>
-          <w:szCs w:val="24"/>
-        </w:rPr>
-      </w:pPr>
-      <w:r>
-        <w:rPr>
-          <w:sz w:val="24"/>
-          <w:szCs w:val="24"/>
-        </w:rPr>
-        <w:t>Please stop contacting me regarding account number {{ account_number }} as required by the Fair Debt Collection Practices Act, 15 USC sec. 1692c(c).</w:t>
-      </w:r>
-    </w:p>
-    <w:p>
-      <w:pPr>
-        <w:rPr>
-          <w:sz w:val="24"/>
-          <w:szCs w:val="24"/>
-        </w:rPr>
-      </w:pPr>
-    </w:p>
-    <w:p>
-      <w:pPr>
-        <w:rPr>
-          <w:sz w:val="24"/>
-          <w:szCs w:val="24"/>
-        </w:rPr>
-      </w:pPr>
-      <w:r>
-        <w:rPr>
-          <w:sz w:val="24"/>
-          <w:szCs w:val="24"/>
-        </w:rPr>
-        <w:t>I am unable to make payments at this time.</w:t>
-      </w:r>
     </w:p>
     <w:p>
       <w:pPr>
@@ -330,12 +627,21 @@
           <w:szCs w:val="24"/>
         </w:rPr>
       </w:pPr>
-      <w:r>
-        <w:rPr>
-          <w:sz w:val="24"/>
-          <w:szCs w:val="24"/>
-        </w:rPr>
-        <w:t>{{ user</w:t>
+      <w:proofErr w:type="gramStart"/>
+      <w:r>
+        <w:rPr>
+          <w:sz w:val="24"/>
+          <w:szCs w:val="24"/>
+        </w:rPr>
+        <w:t xml:space="preserve">{{ </w:t>
+      </w:r>
+      <w:proofErr w:type="spellStart"/>
+      <w:r>
+        <w:rPr>
+          <w:sz w:val="24"/>
+          <w:szCs w:val="24"/>
+        </w:rPr>
+        <w:t>user</w:t>
       </w:r>
       <w:r>
         <w:rPr>
@@ -344,12 +650,21 @@
         </w:rPr>
         <w:t>.name</w:t>
       </w:r>
-      <w:r>
-        <w:rPr>
-          <w:sz w:val="24"/>
-          <w:szCs w:val="24"/>
-        </w:rPr>
-        <w:t>.full(middle="full")</w:t>
+      <w:proofErr w:type="gramEnd"/>
+      <w:r>
+        <w:rPr>
+          <w:sz w:val="24"/>
+          <w:szCs w:val="24"/>
+        </w:rPr>
+        <w:t>.full</w:t>
+      </w:r>
+      <w:proofErr w:type="spellEnd"/>
+      <w:r>
+        <w:rPr>
+          <w:sz w:val="24"/>
+          <w:szCs w:val="24"/>
+        </w:rPr>
+        <w:t>(middle="full")</w:t>
       </w:r>
       <w:r>
         <w:rPr>
@@ -403,7 +718,7 @@
 </file>
 
 <file path=word/endnotes.xml><?xml version="1.0" encoding="utf-8"?>
-<w:endnotes xmlns:wpc="http://schemas.microsoft.com/office/word/2010/wordprocessingCanvas" xmlns:cx="http://schemas.microsoft.com/office/drawing/2014/chartex" xmlns:cx1="http://schemas.microsoft.com/office/drawing/2015/9/8/chartex" xmlns:cx2="http://schemas.microsoft.com/office/drawing/2015/10/21/chartex" xmlns:cx3="http://schemas.microsoft.com/office/drawing/2016/5/9/chartex" xmlns:cx4="http://schemas.microsoft.com/office/drawing/2016/5/10/chartex" xmlns:cx5="http://schemas.microsoft.com/office/drawing/2016/5/11/chartex" xmlns:cx6="http://schemas.microsoft.com/office/drawing/2016/5/12/chartex" xmlns:cx7="http://schemas.microsoft.com/office/drawing/2016/5/13/chartex" xmlns:cx8="http://schemas.microsoft.com/office/drawing/2016/5/14/chartex" xmlns:mc="http://schemas.openxmlformats.org/markup-compatibility/2006" xmlns:aink="http://schemas.microsoft.com/office/drawing/2016/ink" xmlns:am3d="http://schemas.microsoft.com/office/drawing/2017/model3d" xmlns:o="urn:schemas-microsoft-com:office:office" xmlns:r="http://schemas.openxmlformats.org/officeDocument/2006/relationships" xmlns:m="http://schemas.openxmlformats.org/officeDocument/2006/math" xmlns:v="urn:schemas-microsoft-com:vml" xmlns:wp14="http://schemas.microsoft.com/office/word/2010/wordprocessingDrawing" xmlns:wp="http://schemas.openxmlformats.org/drawingml/2006/wordprocessingDrawing" xmlns:w10="urn:schemas-microsoft-com:office:word" xmlns:w="http://schemas.openxmlformats.org/wordprocessingml/2006/main" xmlns:w14="http://schemas.microsoft.com/office/word/2010/wordml" xmlns:w15="http://schemas.microsoft.com/office/word/2012/wordml" xmlns:w16cex="http://schemas.microsoft.com/office/word/2018/wordml/cex" xmlns:w16cid="http://schemas.microsoft.com/office/word/2016/wordml/cid" xmlns:w16="http://schemas.microsoft.com/office/word/2018/wordml" xmlns:w16se="http://schemas.microsoft.com/office/word/2015/wordml/symex" xmlns:wpg="http://schemas.microsoft.com/office/word/2010/wordprocessingGroup" xmlns:wpi="http://schemas.microsoft.com/office/word/2010/wordprocessingInk" xmlns:wne="http://schemas.microsoft.com/office/word/2006/wordml" xmlns:wps="http://schemas.microsoft.com/office/word/2010/wordprocessingShape" mc:Ignorable="w14 w15 w16se w16cid w16 w16cex wp14">
+<w:endnotes xmlns:wpc="http://schemas.microsoft.com/office/word/2010/wordprocessingCanvas" xmlns:cx="http://schemas.microsoft.com/office/drawing/2014/chartex" xmlns:cx1="http://schemas.microsoft.com/office/drawing/2015/9/8/chartex" xmlns:cx2="http://schemas.microsoft.com/office/drawing/2015/10/21/chartex" xmlns:cx3="http://schemas.microsoft.com/office/drawing/2016/5/9/chartex" xmlns:cx4="http://schemas.microsoft.com/office/drawing/2016/5/10/chartex" xmlns:cx5="http://schemas.microsoft.com/office/drawing/2016/5/11/chartex" xmlns:cx6="http://schemas.microsoft.com/office/drawing/2016/5/12/chartex" xmlns:cx7="http://schemas.microsoft.com/office/drawing/2016/5/13/chartex" xmlns:cx8="http://schemas.microsoft.com/office/drawing/2016/5/14/chartex" xmlns:mc="http://schemas.openxmlformats.org/markup-compatibility/2006" xmlns:aink="http://schemas.microsoft.com/office/drawing/2016/ink" xmlns:am3d="http://schemas.microsoft.com/office/drawing/2017/model3d" xmlns:o="urn:schemas-microsoft-com:office:office" xmlns:oel="http://schemas.microsoft.com/office/2019/extlst" xmlns:r="http://schemas.openxmlformats.org/officeDocument/2006/relationships" xmlns:m="http://schemas.openxmlformats.org/officeDocument/2006/math" xmlns:v="urn:schemas-microsoft-com:vml" xmlns:wp14="http://schemas.microsoft.com/office/word/2010/wordprocessingDrawing" xmlns:wp="http://schemas.openxmlformats.org/drawingml/2006/wordprocessingDrawing" xmlns:w10="urn:schemas-microsoft-com:office:word" xmlns:w="http://schemas.openxmlformats.org/wordprocessingml/2006/main" xmlns:w14="http://schemas.microsoft.com/office/word/2010/wordml" xmlns:w15="http://schemas.microsoft.com/office/word/2012/wordml" xmlns:w16cex="http://schemas.microsoft.com/office/word/2018/wordml/cex" xmlns:w16cid="http://schemas.microsoft.com/office/word/2016/wordml/cid" xmlns:w16="http://schemas.microsoft.com/office/word/2018/wordml" xmlns:w16sdtdh="http://schemas.microsoft.com/office/word/2020/wordml/sdtdatahash" xmlns:w16se="http://schemas.microsoft.com/office/word/2015/wordml/symex" xmlns:wpg="http://schemas.microsoft.com/office/word/2010/wordprocessingGroup" xmlns:wpi="http://schemas.microsoft.com/office/word/2010/wordprocessingInk" xmlns:wne="http://schemas.microsoft.com/office/word/2006/wordml" xmlns:wps="http://schemas.microsoft.com/office/word/2010/wordprocessingShape" mc:Ignorable="w14 w15 w16se w16cid w16 w16cex w16sdtdh wp14">
   <w:endnote w:type="separator" w:id="-1">
     <w:p>
       <w:pPr>
@@ -428,7 +743,7 @@
 </file>
 
 <file path=word/footnotes.xml><?xml version="1.0" encoding="utf-8"?>
-<w:footnotes xmlns:wpc="http://schemas.microsoft.com/office/word/2010/wordprocessingCanvas" xmlns:cx="http://schemas.microsoft.com/office/drawing/2014/chartex" xmlns:cx1="http://schemas.microsoft.com/office/drawing/2015/9/8/chartex" xmlns:cx2="http://schemas.microsoft.com/office/drawing/2015/10/21/chartex" xmlns:cx3="http://schemas.microsoft.com/office/drawing/2016/5/9/chartex" xmlns:cx4="http://schemas.microsoft.com/office/drawing/2016/5/10/chartex" xmlns:cx5="http://schemas.microsoft.com/office/drawing/2016/5/11/chartex" xmlns:cx6="http://schemas.microsoft.com/office/drawing/2016/5/12/chartex" xmlns:cx7="http://schemas.microsoft.com/office/drawing/2016/5/13/chartex" xmlns:cx8="http://schemas.microsoft.com/office/drawing/2016/5/14/chartex" xmlns:mc="http://schemas.openxmlformats.org/markup-compatibility/2006" xmlns:aink="http://schemas.microsoft.com/office/drawing/2016/ink" xmlns:am3d="http://schemas.microsoft.com/office/drawing/2017/model3d" xmlns:o="urn:schemas-microsoft-com:office:office" xmlns:r="http://schemas.openxmlformats.org/officeDocument/2006/relationships" xmlns:m="http://schemas.openxmlformats.org/officeDocument/2006/math" xmlns:v="urn:schemas-microsoft-com:vml" xmlns:wp14="http://schemas.microsoft.com/office/word/2010/wordprocessingDrawing" xmlns:wp="http://schemas.openxmlformats.org/drawingml/2006/wordprocessingDrawing" xmlns:w10="urn:schemas-microsoft-com:office:word" xmlns:w="http://schemas.openxmlformats.org/wordprocessingml/2006/main" xmlns:w14="http://schemas.microsoft.com/office/word/2010/wordml" xmlns:w15="http://schemas.microsoft.com/office/word/2012/wordml" xmlns:w16cex="http://schemas.microsoft.com/office/word/2018/wordml/cex" xmlns:w16cid="http://schemas.microsoft.com/office/word/2016/wordml/cid" xmlns:w16="http://schemas.microsoft.com/office/word/2018/wordml" xmlns:w16se="http://schemas.microsoft.com/office/word/2015/wordml/symex" xmlns:wpg="http://schemas.microsoft.com/office/word/2010/wordprocessingGroup" xmlns:wpi="http://schemas.microsoft.com/office/word/2010/wordprocessingInk" xmlns:wne="http://schemas.microsoft.com/office/word/2006/wordml" xmlns:wps="http://schemas.microsoft.com/office/word/2010/wordprocessingShape" mc:Ignorable="w14 w15 w16se w16cid w16 w16cex wp14">
+<w:footnotes xmlns:wpc="http://schemas.microsoft.com/office/word/2010/wordprocessingCanvas" xmlns:cx="http://schemas.microsoft.com/office/drawing/2014/chartex" xmlns:cx1="http://schemas.microsoft.com/office/drawing/2015/9/8/chartex" xmlns:cx2="http://schemas.microsoft.com/office/drawing/2015/10/21/chartex" xmlns:cx3="http://schemas.microsoft.com/office/drawing/2016/5/9/chartex" xmlns:cx4="http://schemas.microsoft.com/office/drawing/2016/5/10/chartex" xmlns:cx5="http://schemas.microsoft.com/office/drawing/2016/5/11/chartex" xmlns:cx6="http://schemas.microsoft.com/office/drawing/2016/5/12/chartex" xmlns:cx7="http://schemas.microsoft.com/office/drawing/2016/5/13/chartex" xmlns:cx8="http://schemas.microsoft.com/office/drawing/2016/5/14/chartex" xmlns:mc="http://schemas.openxmlformats.org/markup-compatibility/2006" xmlns:aink="http://schemas.microsoft.com/office/drawing/2016/ink" xmlns:am3d="http://schemas.microsoft.com/office/drawing/2017/model3d" xmlns:o="urn:schemas-microsoft-com:office:office" xmlns:oel="http://schemas.microsoft.com/office/2019/extlst" xmlns:r="http://schemas.openxmlformats.org/officeDocument/2006/relationships" xmlns:m="http://schemas.openxmlformats.org/officeDocument/2006/math" xmlns:v="urn:schemas-microsoft-com:vml" xmlns:wp14="http://schemas.microsoft.com/office/word/2010/wordprocessingDrawing" xmlns:wp="http://schemas.openxmlformats.org/drawingml/2006/wordprocessingDrawing" xmlns:w10="urn:schemas-microsoft-com:office:word" xmlns:w="http://schemas.openxmlformats.org/wordprocessingml/2006/main" xmlns:w14="http://schemas.microsoft.com/office/word/2010/wordml" xmlns:w15="http://schemas.microsoft.com/office/word/2012/wordml" xmlns:w16cex="http://schemas.microsoft.com/office/word/2018/wordml/cex" xmlns:w16cid="http://schemas.microsoft.com/office/word/2016/wordml/cid" xmlns:w16="http://schemas.microsoft.com/office/word/2018/wordml" xmlns:w16sdtdh="http://schemas.microsoft.com/office/word/2020/wordml/sdtdatahash" xmlns:w16se="http://schemas.microsoft.com/office/word/2015/wordml/symex" xmlns:wpg="http://schemas.microsoft.com/office/word/2010/wordprocessingGroup" xmlns:wpi="http://schemas.microsoft.com/office/word/2010/wordprocessingInk" xmlns:wne="http://schemas.microsoft.com/office/word/2006/wordml" xmlns:wps="http://schemas.microsoft.com/office/word/2010/wordprocessingShape" mc:Ignorable="w14 w15 w16se w16cid w16 w16cex w16sdtdh wp14">
   <w:footnote w:type="separator" w:id="-1">
     <w:p>
       <w:pPr>
@@ -453,7 +768,7 @@
 </file>
 
 <file path=word/numbering.xml><?xml version="1.0" encoding="utf-8"?>
-<w:numbering xmlns:wpc="http://schemas.microsoft.com/office/word/2010/wordprocessingCanvas" xmlns:cx="http://schemas.microsoft.com/office/drawing/2014/chartex" xmlns:cx1="http://schemas.microsoft.com/office/drawing/2015/9/8/chartex" xmlns:cx2="http://schemas.microsoft.com/office/drawing/2015/10/21/chartex" xmlns:cx3="http://schemas.microsoft.com/office/drawing/2016/5/9/chartex" xmlns:cx4="http://schemas.microsoft.com/office/drawing/2016/5/10/chartex" xmlns:cx5="http://schemas.microsoft.com/office/drawing/2016/5/11/chartex" xmlns:cx6="http://schemas.microsoft.com/office/drawing/2016/5/12/chartex" xmlns:cx7="http://schemas.microsoft.com/office/drawing/2016/5/13/chartex" xmlns:cx8="http://schemas.microsoft.com/office/drawing/2016/5/14/chartex" xmlns:mc="http://schemas.openxmlformats.org/markup-compatibility/2006" xmlns:aink="http://schemas.microsoft.com/office/drawing/2016/ink" xmlns:am3d="http://schemas.microsoft.com/office/drawing/2017/model3d" xmlns:o="urn:schemas-microsoft-com:office:office" xmlns:r="http://schemas.openxmlformats.org/officeDocument/2006/relationships" xmlns:m="http://schemas.openxmlformats.org/officeDocument/2006/math" xmlns:v="urn:schemas-microsoft-com:vml" xmlns:wp14="http://schemas.microsoft.com/office/word/2010/wordprocessingDrawing" xmlns:wp="http://schemas.openxmlformats.org/drawingml/2006/wordprocessingDrawing" xmlns:w10="urn:schemas-microsoft-com:office:word" xmlns:w="http://schemas.openxmlformats.org/wordprocessingml/2006/main" xmlns:w14="http://schemas.microsoft.com/office/word/2010/wordml" xmlns:w15="http://schemas.microsoft.com/office/word/2012/wordml" xmlns:w16cex="http://schemas.microsoft.com/office/word/2018/wordml/cex" xmlns:w16cid="http://schemas.microsoft.com/office/word/2016/wordml/cid" xmlns:w16="http://schemas.microsoft.com/office/word/2018/wordml" xmlns:w16se="http://schemas.microsoft.com/office/word/2015/wordml/symex" xmlns:wpg="http://schemas.microsoft.com/office/word/2010/wordprocessingGroup" xmlns:wpi="http://schemas.microsoft.com/office/word/2010/wordprocessingInk" xmlns:wne="http://schemas.microsoft.com/office/word/2006/wordml" xmlns:wps="http://schemas.microsoft.com/office/word/2010/wordprocessingShape" mc:Ignorable="w14 w15 w16se w16cid w16 w16cex wp14">
+<w:numbering xmlns:wpc="http://schemas.microsoft.com/office/word/2010/wordprocessingCanvas" xmlns:cx="http://schemas.microsoft.com/office/drawing/2014/chartex" xmlns:cx1="http://schemas.microsoft.com/office/drawing/2015/9/8/chartex" xmlns:cx2="http://schemas.microsoft.com/office/drawing/2015/10/21/chartex" xmlns:cx3="http://schemas.microsoft.com/office/drawing/2016/5/9/chartex" xmlns:cx4="http://schemas.microsoft.com/office/drawing/2016/5/10/chartex" xmlns:cx5="http://schemas.microsoft.com/office/drawing/2016/5/11/chartex" xmlns:cx6="http://schemas.microsoft.com/office/drawing/2016/5/12/chartex" xmlns:cx7="http://schemas.microsoft.com/office/drawing/2016/5/13/chartex" xmlns:cx8="http://schemas.microsoft.com/office/drawing/2016/5/14/chartex" xmlns:mc="http://schemas.openxmlformats.org/markup-compatibility/2006" xmlns:aink="http://schemas.microsoft.com/office/drawing/2016/ink" xmlns:am3d="http://schemas.microsoft.com/office/drawing/2017/model3d" xmlns:o="urn:schemas-microsoft-com:office:office" xmlns:oel="http://schemas.microsoft.com/office/2019/extlst" xmlns:r="http://schemas.openxmlformats.org/officeDocument/2006/relationships" xmlns:m="http://schemas.openxmlformats.org/officeDocument/2006/math" xmlns:v="urn:schemas-microsoft-com:vml" xmlns:wp14="http://schemas.microsoft.com/office/word/2010/wordprocessingDrawing" xmlns:wp="http://schemas.openxmlformats.org/drawingml/2006/wordprocessingDrawing" xmlns:w10="urn:schemas-microsoft-com:office:word" xmlns:w="http://schemas.openxmlformats.org/wordprocessingml/2006/main" xmlns:w14="http://schemas.microsoft.com/office/word/2010/wordml" xmlns:w15="http://schemas.microsoft.com/office/word/2012/wordml" xmlns:w16cex="http://schemas.microsoft.com/office/word/2018/wordml/cex" xmlns:w16cid="http://schemas.microsoft.com/office/word/2016/wordml/cid" xmlns:w16="http://schemas.microsoft.com/office/word/2018/wordml" xmlns:w16sdtdh="http://schemas.microsoft.com/office/word/2020/wordml/sdtdatahash" xmlns:w16se="http://schemas.microsoft.com/office/word/2015/wordml/symex" xmlns:wpg="http://schemas.microsoft.com/office/word/2010/wordprocessingGroup" xmlns:wpi="http://schemas.microsoft.com/office/word/2010/wordprocessingInk" xmlns:wne="http://schemas.microsoft.com/office/word/2006/wordml" xmlns:wps="http://schemas.microsoft.com/office/word/2010/wordprocessingShape" mc:Ignorable="w14 w15 w16se w16cid w16 w16cex w16sdtdh wp14">
   <w:abstractNum w:abstractNumId="0" w15:restartNumberingAfterBreak="0">
     <w:nsid w:val="16F20477"/>
     <w:multiLevelType w:val="multilevel"/>
@@ -656,17 +971,17 @@
       </w:pPr>
     </w:lvl>
   </w:abstractNum>
-  <w:num w:numId="1">
+  <w:num w:numId="1" w16cid:durableId="1927423672">
     <w:abstractNumId w:val="0"/>
   </w:num>
-  <w:num w:numId="2">
+  <w:num w:numId="2" w16cid:durableId="1493063992">
     <w:abstractNumId w:val="1"/>
   </w:num>
 </w:numbering>
 </file>
 
 <file path=word/styles.xml><?xml version="1.0" encoding="utf-8"?>
-<w:styles xmlns:mc="http://schemas.openxmlformats.org/markup-compatibility/2006" xmlns:r="http://schemas.openxmlformats.org/officeDocument/2006/relationships" xmlns:w="http://schemas.openxmlformats.org/wordprocessingml/2006/main" xmlns:w14="http://schemas.microsoft.com/office/word/2010/wordml" xmlns:w15="http://schemas.microsoft.com/office/word/2012/wordml" xmlns:w16cex="http://schemas.microsoft.com/office/word/2018/wordml/cex" xmlns:w16cid="http://schemas.microsoft.com/office/word/2016/wordml/cid" xmlns:w16="http://schemas.microsoft.com/office/word/2018/wordml" xmlns:w16se="http://schemas.microsoft.com/office/word/2015/wordml/symex" mc:Ignorable="w14 w15 w16se w16cid w16 w16cex">
+<w:styles xmlns:mc="http://schemas.openxmlformats.org/markup-compatibility/2006" xmlns:r="http://schemas.openxmlformats.org/officeDocument/2006/relationships" xmlns:w="http://schemas.openxmlformats.org/wordprocessingml/2006/main" xmlns:w14="http://schemas.microsoft.com/office/word/2010/wordml" xmlns:w15="http://schemas.microsoft.com/office/word/2012/wordml" xmlns:w16cex="http://schemas.microsoft.com/office/word/2018/wordml/cex" xmlns:w16cid="http://schemas.microsoft.com/office/word/2016/wordml/cid" xmlns:w16="http://schemas.microsoft.com/office/word/2018/wordml" xmlns:w16sdtdh="http://schemas.microsoft.com/office/word/2020/wordml/sdtdatahash" xmlns:w16se="http://schemas.microsoft.com/office/word/2015/wordml/symex" mc:Ignorable="w14 w15 w16se w16cid w16 w16cex w16sdtdh">
   <w:docDefaults>
     <w:rPrDefault>
       <w:rPr>
@@ -1063,6 +1378,7 @@
   <w:style w:type="paragraph" w:default="1" w:styleId="Normal">
     <w:name w:val="Normal"/>
     <w:qFormat/>
+    <w:rsid w:val="00A951E8"/>
   </w:style>
   <w:style w:type="paragraph" w:styleId="Heading1">
     <w:name w:val="heading 1"/>

</xml_diff>